<commit_message>
Adding logistica kp1 anf kr by tad
</commit_message>
<xml_diff>
--- a/TAD/ControlWork_1.docx
+++ b/TAD/ControlWork_1.docx
@@ -1,10 +1,10 @@
 
 <file path=word/document.xml><?xml version="1.0" encoding="utf-8"?>
-<w:document xmlns:wpc="http://schemas.microsoft.com/office/word/2010/wordprocessingCanvas" xmlns:cx="http://schemas.microsoft.com/office/drawing/2014/chartex" xmlns:cx1="http://schemas.microsoft.com/office/drawing/2015/9/8/chartex" xmlns:mc="http://schemas.openxmlformats.org/markup-compatibility/2006" xmlns:o="urn:schemas-microsoft-com:office:office" xmlns:r="http://schemas.openxmlformats.org/officeDocument/2006/relationships" xmlns:m="http://schemas.openxmlformats.org/officeDocument/2006/math" xmlns:v="urn:schemas-microsoft-com:vml" xmlns:wp14="http://schemas.microsoft.com/office/word/2010/wordprocessingDrawing" xmlns:wp="http://schemas.openxmlformats.org/drawingml/2006/wordprocessingDrawing" xmlns:w10="urn:schemas-microsoft-com:office:word" xmlns:w="http://schemas.openxmlformats.org/wordprocessingml/2006/main" xmlns:w14="http://schemas.microsoft.com/office/word/2010/wordml" xmlns:w15="http://schemas.microsoft.com/office/word/2012/wordml" xmlns:w16se="http://schemas.microsoft.com/office/word/2015/wordml/symex" xmlns:wpg="http://schemas.microsoft.com/office/word/2010/wordprocessingGroup" xmlns:wpi="http://schemas.microsoft.com/office/word/2010/wordprocessingInk" xmlns:wne="http://schemas.microsoft.com/office/word/2006/wordml" xmlns:wps="http://schemas.microsoft.com/office/word/2010/wordprocessingShape" mc:Ignorable="w14 w15 w16se wp14">
+<w:document xmlns:wpc="http://schemas.microsoft.com/office/word/2010/wordprocessingCanvas" xmlns:cx="http://schemas.microsoft.com/office/drawing/2014/chartex" xmlns:cx1="http://schemas.microsoft.com/office/drawing/2015/9/8/chartex" xmlns:cx2="http://schemas.microsoft.com/office/drawing/2015/10/21/chartex" xmlns:cx3="http://schemas.microsoft.com/office/drawing/2016/5/9/chartex" xmlns:cx4="http://schemas.microsoft.com/office/drawing/2016/5/10/chartex" xmlns:cx5="http://schemas.microsoft.com/office/drawing/2016/5/11/chartex" xmlns:cx6="http://schemas.microsoft.com/office/drawing/2016/5/12/chartex" xmlns:cx7="http://schemas.microsoft.com/office/drawing/2016/5/13/chartex" xmlns:cx8="http://schemas.microsoft.com/office/drawing/2016/5/14/chartex" xmlns:mc="http://schemas.openxmlformats.org/markup-compatibility/2006" xmlns:aink="http://schemas.microsoft.com/office/drawing/2016/ink" xmlns:am3d="http://schemas.microsoft.com/office/drawing/2017/model3d" xmlns:o="urn:schemas-microsoft-com:office:office" xmlns:r="http://schemas.openxmlformats.org/officeDocument/2006/relationships" xmlns:m="http://schemas.openxmlformats.org/officeDocument/2006/math" xmlns:v="urn:schemas-microsoft-com:vml" xmlns:wp14="http://schemas.microsoft.com/office/word/2010/wordprocessingDrawing" xmlns:wp="http://schemas.openxmlformats.org/drawingml/2006/wordprocessingDrawing" xmlns:w10="urn:schemas-microsoft-com:office:word" xmlns:w="http://schemas.openxmlformats.org/wordprocessingml/2006/main" xmlns:w14="http://schemas.microsoft.com/office/word/2010/wordml" xmlns:w15="http://schemas.microsoft.com/office/word/2012/wordml" xmlns:w16cid="http://schemas.microsoft.com/office/word/2016/wordml/cid" xmlns:w16se="http://schemas.microsoft.com/office/word/2015/wordml/symex" xmlns:wpg="http://schemas.microsoft.com/office/word/2010/wordprocessingGroup" xmlns:wpi="http://schemas.microsoft.com/office/word/2010/wordprocessingInk" xmlns:wne="http://schemas.microsoft.com/office/word/2006/wordml" xmlns:wps="http://schemas.microsoft.com/office/word/2010/wordprocessingShape" mc:Ignorable="w14 w15 w16se w16cid wp14">
   <w:body>
     <w:p>
       <w:pPr>
-        <w:pStyle w:val="a3"/>
+        <w:pStyle w:val="NormalWeb"/>
         <w:jc w:val="center"/>
         <w:rPr>
           <w:color w:val="000000"/>
@@ -25,7 +25,7 @@
     </w:p>
     <w:p>
       <w:pPr>
-        <w:pStyle w:val="a3"/>
+        <w:pStyle w:val="NormalWeb"/>
         <w:jc w:val="center"/>
         <w:rPr>
           <w:color w:val="000000"/>
@@ -46,7 +46,7 @@
     </w:p>
     <w:p>
       <w:pPr>
-        <w:pStyle w:val="a3"/>
+        <w:pStyle w:val="NormalWeb"/>
         <w:jc w:val="center"/>
         <w:rPr>
           <w:color w:val="000000"/>
@@ -67,7 +67,7 @@
     </w:p>
     <w:p>
       <w:pPr>
-        <w:pStyle w:val="a3"/>
+        <w:pStyle w:val="NormalWeb"/>
         <w:jc w:val="center"/>
         <w:rPr>
           <w:color w:val="000000"/>
@@ -88,7 +88,7 @@
     </w:p>
     <w:p>
       <w:pPr>
-        <w:pStyle w:val="a3"/>
+        <w:pStyle w:val="NormalWeb"/>
         <w:ind w:firstLine="709"/>
         <w:rPr>
           <w:color w:val="000000"/>
@@ -109,7 +109,7 @@
     </w:p>
     <w:p>
       <w:pPr>
-        <w:pStyle w:val="a3"/>
+        <w:pStyle w:val="NormalWeb"/>
         <w:ind w:firstLine="709"/>
         <w:rPr>
           <w:color w:val="000000"/>
@@ -130,7 +130,7 @@
     </w:p>
     <w:p>
       <w:pPr>
-        <w:pStyle w:val="a3"/>
+        <w:pStyle w:val="NormalWeb"/>
         <w:jc w:val="center"/>
         <w:rPr>
           <w:color w:val="000000"/>
@@ -142,7 +142,7 @@
     </w:p>
     <w:p>
       <w:pPr>
-        <w:pStyle w:val="a3"/>
+        <w:pStyle w:val="NormalWeb"/>
         <w:jc w:val="center"/>
         <w:rPr>
           <w:color w:val="000000"/>
@@ -154,7 +154,7 @@
     </w:p>
     <w:p>
       <w:pPr>
-        <w:pStyle w:val="a3"/>
+        <w:pStyle w:val="NormalWeb"/>
         <w:jc w:val="center"/>
         <w:rPr>
           <w:color w:val="000000"/>
@@ -175,7 +175,7 @@
     </w:p>
     <w:p>
       <w:pPr>
-        <w:pStyle w:val="a3"/>
+        <w:pStyle w:val="NormalWeb"/>
         <w:jc w:val="center"/>
         <w:rPr>
           <w:color w:val="000000"/>
@@ -213,7 +213,7 @@
     </w:p>
     <w:p>
       <w:pPr>
-        <w:pStyle w:val="a3"/>
+        <w:pStyle w:val="NormalWeb"/>
         <w:jc w:val="center"/>
         <w:rPr>
           <w:color w:val="000000"/>
@@ -225,7 +225,7 @@
     </w:p>
     <w:p>
       <w:pPr>
-        <w:pStyle w:val="a3"/>
+        <w:pStyle w:val="NormalWeb"/>
         <w:jc w:val="center"/>
         <w:rPr>
           <w:color w:val="000000"/>
@@ -434,7 +434,6 @@
                 <w:lang w:val="ru-RU" w:eastAsia="ru-RU"/>
               </w:rPr>
             </w:pPr>
-            <w:proofErr w:type="spellStart"/>
             <w:r>
               <w:rPr>
                 <w:rFonts w:ascii="Times New Roman" w:eastAsia="Times New Roman" w:hAnsi="Times New Roman"/>
@@ -442,17 +441,7 @@
                 <w:szCs w:val="28"/>
                 <w:lang w:val="ru-RU" w:eastAsia="ru-RU"/>
               </w:rPr>
-              <w:t>Рысевец</w:t>
-            </w:r>
-            <w:proofErr w:type="spellEnd"/>
-            <w:r>
-              <w:rPr>
-                <w:rFonts w:ascii="Times New Roman" w:eastAsia="Times New Roman" w:hAnsi="Times New Roman"/>
-                <w:sz w:val="28"/>
-                <w:szCs w:val="28"/>
-                <w:lang w:val="ru-RU" w:eastAsia="ru-RU"/>
-              </w:rPr>
-              <w:t xml:space="preserve"> М</w:t>
+              <w:t>Рысевец М</w:t>
             </w:r>
             <w:r>
               <w:rPr>
@@ -540,7 +529,7 @@
     </w:tbl>
     <w:p>
       <w:pPr>
-        <w:pStyle w:val="a3"/>
+        <w:pStyle w:val="NormalWeb"/>
         <w:jc w:val="center"/>
         <w:rPr>
           <w:color w:val="000000"/>
@@ -552,7 +541,7 @@
     </w:p>
     <w:p>
       <w:pPr>
-        <w:pStyle w:val="a3"/>
+        <w:pStyle w:val="NormalWeb"/>
         <w:rPr>
           <w:color w:val="000000"/>
           <w:sz w:val="27"/>
@@ -563,7 +552,7 @@
     </w:p>
     <w:p>
       <w:pPr>
-        <w:pStyle w:val="a3"/>
+        <w:pStyle w:val="NormalWeb"/>
         <w:jc w:val="center"/>
         <w:rPr>
           <w:color w:val="000000"/>
@@ -575,7 +564,7 @@
     </w:p>
     <w:p>
       <w:pPr>
-        <w:pStyle w:val="a3"/>
+        <w:pStyle w:val="NormalWeb"/>
         <w:jc w:val="center"/>
         <w:rPr>
           <w:color w:val="000000"/>
@@ -587,7 +576,7 @@
     </w:p>
     <w:p>
       <w:pPr>
-        <w:pStyle w:val="a3"/>
+        <w:pStyle w:val="NormalWeb"/>
         <w:jc w:val="center"/>
         <w:rPr>
           <w:color w:val="000000"/>
@@ -599,7 +588,7 @@
     </w:p>
     <w:p>
       <w:pPr>
-        <w:pStyle w:val="a3"/>
+        <w:pStyle w:val="NormalWeb"/>
         <w:jc w:val="center"/>
         <w:rPr>
           <w:color w:val="000000"/>
@@ -1005,7 +994,7 @@
     </w:p>
     <w:tbl>
       <w:tblPr>
-        <w:tblStyle w:val="a4"/>
+        <w:tblStyle w:val="TableGrid"/>
         <w:tblW w:w="0" w:type="auto"/>
         <w:tblBorders>
           <w:top w:val="none" w:sz="0" w:space="0" w:color="auto"/>
@@ -1429,15 +1418,7 @@
                 <w:sz w:val="28"/>
                 <w:szCs w:val="28"/>
               </w:rPr>
-              <w:t xml:space="preserve">целях </w:t>
-            </w:r>
-            <w:r>
-              <w:rPr>
-                <w:rFonts w:ascii="Times New Roman" w:hAnsi="Times New Roman" w:cs="Times New Roman"/>
-                <w:sz w:val="28"/>
-                <w:szCs w:val="28"/>
-              </w:rPr>
-              <w:t>предотвращения нарушений работы складского аппарата вследствие отпуска цехам материалов со складов предприятия в течение рабочего дня</w:t>
+              <w:t>целях предотвращения нарушений работы складского аппарата вследствие отпуска цехам материалов со складов предприятия в течение рабочего дня</w:t>
             </w:r>
           </w:p>
           <w:p>
@@ -1462,7 +1443,7 @@
           </w:p>
           <w:p>
             <w:pPr>
-              <w:pStyle w:val="a5"/>
+              <w:pStyle w:val="ListParagraph"/>
               <w:numPr>
                 <w:ilvl w:val="0"/>
                 <w:numId w:val="1"/>
@@ -1490,7 +1471,7 @@
           </w:p>
           <w:p>
             <w:pPr>
-              <w:pStyle w:val="a5"/>
+              <w:pStyle w:val="ListParagraph"/>
               <w:numPr>
                 <w:ilvl w:val="0"/>
                 <w:numId w:val="1"/>
@@ -1513,30 +1494,12 @@
                 <w:sz w:val="28"/>
                 <w:szCs w:val="28"/>
               </w:rPr>
-              <w:t xml:space="preserve">Ответственным за перевод складов на более рациональный режим работы назначить заместителя директора по организационной части И. И. Петрова, начальника цеха №1 П.С. Ванеева, начальника цеха №2 В.В. </w:t>
-            </w:r>
-            <w:proofErr w:type="spellStart"/>
-            <w:r>
-              <w:rPr>
-                <w:rFonts w:ascii="Times New Roman" w:hAnsi="Times New Roman" w:cs="Times New Roman"/>
-                <w:sz w:val="28"/>
-                <w:szCs w:val="28"/>
-              </w:rPr>
-              <w:t>Ильюхина</w:t>
-            </w:r>
-            <w:proofErr w:type="spellEnd"/>
-            <w:r>
-              <w:rPr>
-                <w:rFonts w:ascii="Times New Roman" w:hAnsi="Times New Roman" w:cs="Times New Roman"/>
-                <w:sz w:val="28"/>
-                <w:szCs w:val="28"/>
-              </w:rPr>
-              <w:t>.</w:t>
-            </w:r>
-          </w:p>
-          <w:p>
-            <w:pPr>
-              <w:pStyle w:val="a5"/>
+              <w:t>Ответственным за перевод складов на более рациональный режим работы назначить заместителя директора по организационной части И. И. Петрова, начальника цеха №1 П.С. Ванеева, начальника цеха №2 В.В. Ильюхина.</w:t>
+            </w:r>
+          </w:p>
+          <w:p>
+            <w:pPr>
+              <w:pStyle w:val="ListParagraph"/>
               <w:numPr>
                 <w:ilvl w:val="0"/>
                 <w:numId w:val="1"/>
@@ -1559,15 +1522,7 @@
                 <w:sz w:val="28"/>
                 <w:szCs w:val="28"/>
               </w:rPr>
-              <w:t xml:space="preserve"> </w:t>
-            </w:r>
-            <w:r>
-              <w:rPr>
-                <w:rFonts w:ascii="Times New Roman" w:hAnsi="Times New Roman" w:cs="Times New Roman"/>
-                <w:sz w:val="28"/>
-                <w:szCs w:val="28"/>
-              </w:rPr>
-              <w:t>Контроль над выполнением приказа возложить на заместителя директора по организационной части И. И. Петрова.</w:t>
+              <w:t xml:space="preserve"> Контроль над выполнением приказа возложить на заместителя директора по организационной части И. И. Петрова.</w:t>
             </w:r>
           </w:p>
         </w:tc>
@@ -2245,7 +2200,7 @@
     </w:p>
     <w:tbl>
       <w:tblPr>
-        <w:tblStyle w:val="a4"/>
+        <w:tblStyle w:val="TableGrid"/>
         <w:tblW w:w="0" w:type="auto"/>
         <w:tblBorders>
           <w:top w:val="none" w:sz="0" w:space="0" w:color="auto"/>
@@ -2678,23 +2633,7 @@
                 <w:sz w:val="28"/>
                 <w:szCs w:val="28"/>
               </w:rPr>
-              <w:t xml:space="preserve">В целях предотвращения </w:t>
-            </w:r>
-            <w:r>
-              <w:rPr>
-                <w:rFonts w:ascii="Times New Roman" w:hAnsi="Times New Roman" w:cs="Times New Roman"/>
-                <w:sz w:val="28"/>
-                <w:szCs w:val="28"/>
-              </w:rPr>
-              <w:t xml:space="preserve">отпуска </w:t>
-            </w:r>
-            <w:r>
-              <w:rPr>
-                <w:rFonts w:ascii="Times New Roman" w:hAnsi="Times New Roman" w:cs="Times New Roman"/>
-                <w:sz w:val="28"/>
-                <w:szCs w:val="28"/>
-              </w:rPr>
-              <w:t xml:space="preserve">пиломатериалов длиной свыше </w:t>
+              <w:t xml:space="preserve">В целях предотвращения отпуска пиломатериалов длиной свыше </w:t>
             </w:r>
             <w:smartTag w:uri="urn:schemas-microsoft-com:office:smarttags" w:element="metricconverter">
               <w:smartTagPr>
@@ -2715,15 +2654,7 @@
                 <w:sz w:val="28"/>
                 <w:szCs w:val="28"/>
               </w:rPr>
-              <w:t xml:space="preserve"> </w:t>
-            </w:r>
-            <w:r>
-              <w:rPr>
-                <w:rFonts w:ascii="Times New Roman" w:hAnsi="Times New Roman" w:cs="Times New Roman"/>
-                <w:sz w:val="28"/>
-                <w:szCs w:val="28"/>
-              </w:rPr>
-              <w:t xml:space="preserve">в котельную для сжигания отходов </w:t>
+              <w:t xml:space="preserve"> в котельную для сжигания отходов </w:t>
             </w:r>
           </w:p>
           <w:p>
@@ -2748,7 +2679,7 @@
           </w:p>
           <w:p>
             <w:pPr>
-              <w:pStyle w:val="a5"/>
+              <w:pStyle w:val="ListParagraph"/>
               <w:numPr>
                 <w:ilvl w:val="0"/>
                 <w:numId w:val="2"/>
@@ -2792,7 +2723,7 @@
           </w:p>
           <w:p>
             <w:pPr>
-              <w:pStyle w:val="a5"/>
+              <w:pStyle w:val="ListParagraph"/>
               <w:numPr>
                 <w:ilvl w:val="0"/>
                 <w:numId w:val="2"/>
@@ -2815,25 +2746,7 @@
                 <w:sz w:val="28"/>
                 <w:szCs w:val="28"/>
               </w:rPr>
-              <w:t xml:space="preserve">Заведующему складом В.П. </w:t>
-            </w:r>
-            <w:proofErr w:type="spellStart"/>
-            <w:r>
-              <w:rPr>
-                <w:rFonts w:ascii="Times New Roman" w:hAnsi="Times New Roman" w:cs="Times New Roman"/>
-                <w:sz w:val="28"/>
-                <w:szCs w:val="28"/>
-              </w:rPr>
-              <w:t>Терюхиной</w:t>
-            </w:r>
-            <w:proofErr w:type="spellEnd"/>
-            <w:r>
-              <w:rPr>
-                <w:rFonts w:ascii="Times New Roman" w:hAnsi="Times New Roman" w:cs="Times New Roman"/>
-                <w:sz w:val="28"/>
-                <w:szCs w:val="28"/>
-              </w:rPr>
-              <w:t xml:space="preserve"> </w:t>
+              <w:t xml:space="preserve">Заведующему складом В.П. Терюхиной </w:t>
             </w:r>
             <w:r>
               <w:rPr>
@@ -2846,7 +2759,7 @@
           </w:p>
           <w:p>
             <w:pPr>
-              <w:pStyle w:val="a5"/>
+              <w:pStyle w:val="ListParagraph"/>
               <w:numPr>
                 <w:ilvl w:val="0"/>
                 <w:numId w:val="2"/>
@@ -3586,7 +3499,7 @@
     </w:p>
     <w:tbl>
       <w:tblPr>
-        <w:tblStyle w:val="a4"/>
+        <w:tblStyle w:val="TableGrid"/>
         <w:tblW w:w="0" w:type="auto"/>
         <w:tblBorders>
           <w:top w:val="none" w:sz="0" w:space="0" w:color="auto"/>
@@ -4081,61 +3994,7 @@
                 <w:sz w:val="28"/>
                 <w:szCs w:val="28"/>
               </w:rPr>
-              <w:t xml:space="preserve">Присутствовали: Ф. В. Букин, М. К. </w:t>
-            </w:r>
-            <w:proofErr w:type="spellStart"/>
-            <w:r>
-              <w:rPr>
-                <w:rFonts w:ascii="Times New Roman" w:hAnsi="Times New Roman" w:cs="Times New Roman"/>
-                <w:sz w:val="28"/>
-                <w:szCs w:val="28"/>
-              </w:rPr>
-              <w:t>Виленская</w:t>
-            </w:r>
-            <w:proofErr w:type="spellEnd"/>
-            <w:r>
-              <w:rPr>
-                <w:rFonts w:ascii="Times New Roman" w:hAnsi="Times New Roman" w:cs="Times New Roman"/>
-                <w:sz w:val="28"/>
-                <w:szCs w:val="28"/>
-              </w:rPr>
-              <w:t xml:space="preserve">, В. Д. </w:t>
-            </w:r>
-            <w:proofErr w:type="spellStart"/>
-            <w:r>
-              <w:rPr>
-                <w:rFonts w:ascii="Times New Roman" w:hAnsi="Times New Roman" w:cs="Times New Roman"/>
-                <w:sz w:val="28"/>
-                <w:szCs w:val="28"/>
-              </w:rPr>
-              <w:t>Корошин</w:t>
-            </w:r>
-            <w:proofErr w:type="spellEnd"/>
-            <w:r>
-              <w:rPr>
-                <w:rFonts w:ascii="Times New Roman" w:hAnsi="Times New Roman" w:cs="Times New Roman"/>
-                <w:sz w:val="28"/>
-                <w:szCs w:val="28"/>
-              </w:rPr>
-              <w:t xml:space="preserve">, А. А. </w:t>
-            </w:r>
-            <w:proofErr w:type="spellStart"/>
-            <w:r>
-              <w:rPr>
-                <w:rFonts w:ascii="Times New Roman" w:hAnsi="Times New Roman" w:cs="Times New Roman"/>
-                <w:sz w:val="28"/>
-                <w:szCs w:val="28"/>
-              </w:rPr>
-              <w:t>Рапунсель</w:t>
-            </w:r>
-            <w:proofErr w:type="spellEnd"/>
-            <w:r>
-              <w:rPr>
-                <w:rFonts w:ascii="Times New Roman" w:hAnsi="Times New Roman" w:cs="Times New Roman"/>
-                <w:sz w:val="28"/>
-                <w:szCs w:val="28"/>
-              </w:rPr>
-              <w:t xml:space="preserve">, </w:t>
+              <w:t xml:space="preserve">Присутствовали: Ф. В. Букин, М. К. Виленская, В. Д. Корошин, А. А. Рапунсель, </w:t>
             </w:r>
             <w:r>
               <w:rPr>
@@ -4208,7 +4067,7 @@
           </w:p>
           <w:p>
             <w:pPr>
-              <w:pStyle w:val="a5"/>
+              <w:pStyle w:val="ListParagraph"/>
               <w:numPr>
                 <w:ilvl w:val="0"/>
                 <w:numId w:val="3"/>
@@ -4237,7 +4096,7 @@
           </w:p>
           <w:p>
             <w:pPr>
-              <w:pStyle w:val="a5"/>
+              <w:pStyle w:val="ListParagraph"/>
               <w:tabs>
                 <w:tab w:val="left" w:pos="1605"/>
               </w:tabs>
@@ -4269,7 +4128,7 @@
           </w:p>
           <w:p>
             <w:pPr>
-              <w:pStyle w:val="a5"/>
+              <w:pStyle w:val="ListParagraph"/>
               <w:tabs>
                 <w:tab w:val="left" w:pos="1605"/>
               </w:tabs>
@@ -4284,7 +4143,7 @@
           </w:p>
           <w:p>
             <w:pPr>
-              <w:pStyle w:val="a5"/>
+              <w:pStyle w:val="ListParagraph"/>
               <w:numPr>
                 <w:ilvl w:val="0"/>
                 <w:numId w:val="4"/>
@@ -4312,7 +4171,7 @@
           </w:p>
           <w:p>
             <w:pPr>
-              <w:pStyle w:val="a5"/>
+              <w:pStyle w:val="ListParagraph"/>
               <w:tabs>
                 <w:tab w:val="left" w:pos="284"/>
               </w:tabs>
@@ -4503,7 +4362,7 @@
           </w:p>
           <w:p>
             <w:pPr>
-              <w:pStyle w:val="a5"/>
+              <w:pStyle w:val="ListParagraph"/>
               <w:numPr>
                 <w:ilvl w:val="1"/>
                 <w:numId w:val="4"/>
@@ -4532,7 +4391,7 @@
           </w:p>
           <w:p>
             <w:pPr>
-              <w:pStyle w:val="a5"/>
+              <w:pStyle w:val="ListParagraph"/>
               <w:numPr>
                 <w:ilvl w:val="1"/>
                 <w:numId w:val="4"/>
@@ -4763,8 +4622,6 @@
           <w:lang w:val="ru-RU"/>
         </w:rPr>
       </w:pPr>
-      <w:bookmarkStart w:id="0" w:name="_GoBack"/>
-      <w:bookmarkEnd w:id="0"/>
     </w:p>
     <w:p>
       <w:pPr>
@@ -5175,7 +5032,7 @@
     </w:p>
     <w:tbl>
       <w:tblPr>
-        <w:tblStyle w:val="a4"/>
+        <w:tblStyle w:val="TableGrid"/>
         <w:tblW w:w="0" w:type="auto"/>
         <w:tblBorders>
           <w:top w:val="none" w:sz="0" w:space="0" w:color="auto"/>
@@ -5250,23 +5107,13 @@
                 <w:szCs w:val="28"/>
               </w:rPr>
             </w:pPr>
-            <w:proofErr w:type="spellStart"/>
-            <w:r>
-              <w:rPr>
-                <w:rFonts w:ascii="Times New Roman" w:hAnsi="Times New Roman" w:cs="Times New Roman"/>
-                <w:sz w:val="28"/>
-                <w:szCs w:val="28"/>
-              </w:rPr>
-              <w:t>Капитулевой</w:t>
-            </w:r>
-            <w:proofErr w:type="spellEnd"/>
-            <w:r>
-              <w:rPr>
-                <w:rFonts w:ascii="Times New Roman" w:hAnsi="Times New Roman" w:cs="Times New Roman"/>
-                <w:sz w:val="28"/>
-                <w:szCs w:val="28"/>
-              </w:rPr>
-              <w:t xml:space="preserve"> В.Н.</w:t>
+            <w:r>
+              <w:rPr>
+                <w:rFonts w:ascii="Times New Roman" w:hAnsi="Times New Roman" w:cs="Times New Roman"/>
+                <w:sz w:val="28"/>
+                <w:szCs w:val="28"/>
+              </w:rPr>
+              <w:t>Капитулевой В.Н.</w:t>
             </w:r>
           </w:p>
         </w:tc>
@@ -5640,23 +5487,7 @@
                 <w:sz w:val="28"/>
                 <w:szCs w:val="28"/>
               </w:rPr>
-              <w:t xml:space="preserve">Довожу до сведения, что мною была произведена централизация расчетов с рабочими и служащими в ВЦ завода, по итогам которой появилась возможность </w:t>
-            </w:r>
-            <w:r>
-              <w:rPr>
-                <w:rFonts w:ascii="Times New Roman" w:hAnsi="Times New Roman" w:cs="Times New Roman"/>
-                <w:sz w:val="28"/>
-                <w:szCs w:val="28"/>
-              </w:rPr>
-              <w:t>перевести на другую работу пять бухгалтеров цехов, уменьшить ошибки в расчетах с рабочими и служащими, усилить контроль за расходованием фондов заработной платы</w:t>
-            </w:r>
-            <w:r>
-              <w:rPr>
-                <w:rFonts w:ascii="Times New Roman" w:hAnsi="Times New Roman" w:cs="Times New Roman"/>
-                <w:sz w:val="28"/>
-                <w:szCs w:val="28"/>
-              </w:rPr>
-              <w:t>.</w:t>
+              <w:t>Довожу до сведения, что мною была произведена централизация расчетов с рабочими и служащими в ВЦ завода, по итогам которой появилась возможность перевести на другую работу пять бухгалтеров цехов, уменьшить ошибки в расчетах с рабочими и служащими, усилить контроль за расходованием фондов заработной платы.</w:t>
             </w:r>
             <w:r>
               <w:rPr>
@@ -5806,7 +5637,6 @@
                 <w:szCs w:val="28"/>
               </w:rPr>
             </w:pPr>
-            <w:proofErr w:type="spellStart"/>
             <w:r>
               <w:rPr>
                 <w:rFonts w:ascii="Times New Roman" w:hAnsi="Times New Roman" w:cs="Times New Roman"/>
@@ -5815,7 +5645,6 @@
               </w:rPr>
               <w:t>И.В.Степанова</w:t>
             </w:r>
-            <w:proofErr w:type="spellEnd"/>
           </w:p>
         </w:tc>
       </w:tr>
@@ -5959,7 +5788,20 @@
     </w:p>
     <w:p>
       <w:pPr>
-        <w:pStyle w:val="a3"/>
+        <w:spacing w:after="0" w:line="276" w:lineRule="auto"/>
+        <w:ind w:firstLine="900"/>
+        <w:jc w:val="both"/>
+        <w:rPr>
+          <w:rFonts w:ascii="Times New Roman" w:hAnsi="Times New Roman" w:cs="Times New Roman"/>
+          <w:sz w:val="28"/>
+          <w:szCs w:val="28"/>
+          <w:lang w:val="ru-RU"/>
+        </w:rPr>
+      </w:pPr>
+    </w:p>
+    <w:p>
+      <w:pPr>
+        <w:pStyle w:val="NormalWeb"/>
         <w:jc w:val="center"/>
         <w:rPr>
           <w:color w:val="000000"/>
@@ -5975,12 +5817,13 @@
           <w:szCs w:val="27"/>
           <w:lang w:val="ru-RU"/>
         </w:rPr>
+        <w:lastRenderedPageBreak/>
         <w:t>Министерство образования Республики Беларусь</w:t>
       </w:r>
     </w:p>
     <w:p>
       <w:pPr>
-        <w:pStyle w:val="a3"/>
+        <w:pStyle w:val="NormalWeb"/>
         <w:jc w:val="center"/>
         <w:rPr>
           <w:color w:val="000000"/>
@@ -5996,13 +5839,12 @@
           <w:szCs w:val="27"/>
           <w:lang w:val="ru-RU"/>
         </w:rPr>
-        <w:lastRenderedPageBreak/>
         <w:t>Учреждение образования</w:t>
       </w:r>
     </w:p>
     <w:p>
       <w:pPr>
-        <w:pStyle w:val="a3"/>
+        <w:pStyle w:val="NormalWeb"/>
         <w:jc w:val="center"/>
         <w:rPr>
           <w:color w:val="000000"/>
@@ -6023,7 +5865,7 @@
     </w:p>
     <w:p>
       <w:pPr>
-        <w:pStyle w:val="a3"/>
+        <w:pStyle w:val="NormalWeb"/>
         <w:jc w:val="center"/>
         <w:rPr>
           <w:color w:val="000000"/>
@@ -6044,7 +5886,7 @@
     </w:p>
     <w:p>
       <w:pPr>
-        <w:pStyle w:val="a3"/>
+        <w:pStyle w:val="NormalWeb"/>
         <w:ind w:firstLine="709"/>
         <w:rPr>
           <w:color w:val="000000"/>
@@ -6065,7 +5907,7 @@
     </w:p>
     <w:p>
       <w:pPr>
-        <w:pStyle w:val="a3"/>
+        <w:pStyle w:val="NormalWeb"/>
         <w:ind w:firstLine="709"/>
         <w:rPr>
           <w:color w:val="000000"/>
@@ -6086,7 +5928,7 @@
     </w:p>
     <w:p>
       <w:pPr>
-        <w:pStyle w:val="a3"/>
+        <w:pStyle w:val="NormalWeb"/>
         <w:jc w:val="center"/>
         <w:rPr>
           <w:color w:val="000000"/>
@@ -6098,7 +5940,7 @@
     </w:p>
     <w:p>
       <w:pPr>
-        <w:pStyle w:val="a3"/>
+        <w:pStyle w:val="NormalWeb"/>
         <w:jc w:val="center"/>
         <w:rPr>
           <w:color w:val="000000"/>
@@ -6110,7 +5952,7 @@
     </w:p>
     <w:p>
       <w:pPr>
-        <w:pStyle w:val="a3"/>
+        <w:pStyle w:val="NormalWeb"/>
         <w:jc w:val="center"/>
         <w:rPr>
           <w:color w:val="000000"/>
@@ -6131,7 +5973,7 @@
     </w:p>
     <w:p>
       <w:pPr>
-        <w:pStyle w:val="a3"/>
+        <w:pStyle w:val="NormalWeb"/>
         <w:jc w:val="center"/>
         <w:rPr>
           <w:color w:val="000000"/>
@@ -6169,7 +6011,7 @@
     </w:p>
     <w:p>
       <w:pPr>
-        <w:pStyle w:val="a3"/>
+        <w:pStyle w:val="NormalWeb"/>
         <w:jc w:val="center"/>
         <w:rPr>
           <w:color w:val="000000"/>
@@ -6181,7 +6023,7 @@
     </w:p>
     <w:p>
       <w:pPr>
-        <w:pStyle w:val="a3"/>
+        <w:pStyle w:val="NormalWeb"/>
         <w:jc w:val="center"/>
         <w:rPr>
           <w:color w:val="000000"/>
@@ -6390,7 +6232,6 @@
                 <w:lang w:val="ru-RU" w:eastAsia="ru-RU"/>
               </w:rPr>
             </w:pPr>
-            <w:proofErr w:type="spellStart"/>
             <w:r>
               <w:rPr>
                 <w:rFonts w:ascii="Times New Roman" w:eastAsia="Times New Roman" w:hAnsi="Times New Roman"/>
@@ -6398,17 +6239,7 @@
                 <w:szCs w:val="28"/>
                 <w:lang w:val="ru-RU" w:eastAsia="ru-RU"/>
               </w:rPr>
-              <w:t>Рысевец</w:t>
-            </w:r>
-            <w:proofErr w:type="spellEnd"/>
-            <w:r>
-              <w:rPr>
-                <w:rFonts w:ascii="Times New Roman" w:eastAsia="Times New Roman" w:hAnsi="Times New Roman"/>
-                <w:sz w:val="28"/>
-                <w:szCs w:val="28"/>
-                <w:lang w:val="ru-RU" w:eastAsia="ru-RU"/>
-              </w:rPr>
-              <w:t xml:space="preserve"> М</w:t>
+              <w:t>Рысевец М</w:t>
             </w:r>
             <w:r>
               <w:rPr>
@@ -6496,7 +6327,7 @@
     </w:tbl>
     <w:p>
       <w:pPr>
-        <w:pStyle w:val="a3"/>
+        <w:pStyle w:val="NormalWeb"/>
         <w:jc w:val="center"/>
         <w:rPr>
           <w:color w:val="000000"/>
@@ -6508,7 +6339,7 @@
     </w:p>
     <w:p>
       <w:pPr>
-        <w:pStyle w:val="a3"/>
+        <w:pStyle w:val="NormalWeb"/>
         <w:rPr>
           <w:color w:val="000000"/>
           <w:sz w:val="27"/>
@@ -6519,7 +6350,7 @@
     </w:p>
     <w:p>
       <w:pPr>
-        <w:pStyle w:val="a3"/>
+        <w:pStyle w:val="NormalWeb"/>
         <w:jc w:val="center"/>
         <w:rPr>
           <w:color w:val="000000"/>
@@ -6531,7 +6362,7 @@
     </w:p>
     <w:p>
       <w:pPr>
-        <w:pStyle w:val="a3"/>
+        <w:pStyle w:val="NormalWeb"/>
         <w:jc w:val="center"/>
         <w:rPr>
           <w:color w:val="000000"/>
@@ -6543,7 +6374,7 @@
     </w:p>
     <w:p>
       <w:pPr>
-        <w:pStyle w:val="a3"/>
+        <w:pStyle w:val="NormalWeb"/>
         <w:jc w:val="center"/>
         <w:rPr>
           <w:color w:val="000000"/>
@@ -6555,7 +6386,7 @@
     </w:p>
     <w:p>
       <w:pPr>
-        <w:pStyle w:val="a3"/>
+        <w:pStyle w:val="NormalWeb"/>
         <w:jc w:val="center"/>
         <w:rPr>
           <w:color w:val="000000"/>
@@ -6595,6 +6426,7 @@
           <w:szCs w:val="28"/>
           <w:lang w:val="ru-RU"/>
         </w:rPr>
+        <w:lastRenderedPageBreak/>
         <w:t>ЗАДАНИЕ 1</w:t>
       </w:r>
     </w:p>
@@ -7038,7 +6870,7 @@
     </w:p>
     <w:tbl>
       <w:tblPr>
-        <w:tblStyle w:val="a4"/>
+        <w:tblStyle w:val="TableGrid"/>
         <w:tblW w:w="0" w:type="auto"/>
         <w:tblBorders>
           <w:top w:val="none" w:sz="0" w:space="0" w:color="auto"/>
@@ -7074,43 +6906,25 @@
                 <w:sz w:val="28"/>
                 <w:szCs w:val="28"/>
               </w:rPr>
-              <w:t>ОАО «</w:t>
-            </w:r>
-            <w:proofErr w:type="spellStart"/>
-            <w:r>
-              <w:rPr>
-                <w:rFonts w:ascii="Times New Roman" w:hAnsi="Times New Roman" w:cs="Times New Roman"/>
-                <w:sz w:val="28"/>
-                <w:szCs w:val="28"/>
-              </w:rPr>
-              <w:t>КомпПринт</w:t>
-            </w:r>
-            <w:proofErr w:type="spellEnd"/>
-            <w:r>
-              <w:rPr>
-                <w:rFonts w:ascii="Times New Roman" w:hAnsi="Times New Roman" w:cs="Times New Roman"/>
-                <w:sz w:val="28"/>
-                <w:szCs w:val="28"/>
-              </w:rPr>
-              <w:t>»</w:t>
-            </w:r>
-          </w:p>
-          <w:p>
-            <w:pPr>
-              <w:spacing w:line="276" w:lineRule="auto"/>
-              <w:rPr>
-                <w:rFonts w:ascii="Times New Roman" w:hAnsi="Times New Roman" w:cs="Times New Roman"/>
-                <w:sz w:val="28"/>
-                <w:szCs w:val="28"/>
-              </w:rPr>
-            </w:pPr>
-            <w:r>
-              <w:rPr>
-                <w:rFonts w:ascii="Times New Roman" w:hAnsi="Times New Roman" w:cs="Times New Roman"/>
-                <w:sz w:val="28"/>
-                <w:szCs w:val="28"/>
-              </w:rPr>
               <w:lastRenderedPageBreak/>
+              <w:t>ОАО «КомпПринт»</w:t>
+            </w:r>
+          </w:p>
+          <w:p>
+            <w:pPr>
+              <w:spacing w:line="276" w:lineRule="auto"/>
+              <w:rPr>
+                <w:rFonts w:ascii="Times New Roman" w:hAnsi="Times New Roman" w:cs="Times New Roman"/>
+                <w:sz w:val="28"/>
+                <w:szCs w:val="28"/>
+              </w:rPr>
+            </w:pPr>
+            <w:r>
+              <w:rPr>
+                <w:rFonts w:ascii="Times New Roman" w:hAnsi="Times New Roman" w:cs="Times New Roman"/>
+                <w:sz w:val="28"/>
+                <w:szCs w:val="28"/>
+              </w:rPr>
               <w:t>233003 г. Минск ул. Коласа 28-2</w:t>
             </w:r>
           </w:p>
@@ -7152,7 +6966,6 @@
                 <w:sz w:val="28"/>
                 <w:szCs w:val="28"/>
               </w:rPr>
-              <w:lastRenderedPageBreak/>
               <w:t>Учреждение образования БГУИР</w:t>
             </w:r>
           </w:p>
@@ -7171,7 +6984,6 @@
                 <w:sz w:val="28"/>
                 <w:szCs w:val="28"/>
               </w:rPr>
-              <w:lastRenderedPageBreak/>
               <w:t>230345 г. Минск ул. Гикало 9</w:t>
             </w:r>
           </w:p>
@@ -7349,23 +7161,7 @@
                 <w:sz w:val="28"/>
                 <w:szCs w:val="28"/>
               </w:rPr>
-              <w:t xml:space="preserve">О продаже </w:t>
-            </w:r>
-            <w:r>
-              <w:rPr>
-                <w:rFonts w:ascii="Times New Roman" w:hAnsi="Times New Roman" w:cs="Times New Roman"/>
-                <w:sz w:val="28"/>
-                <w:szCs w:val="28"/>
-              </w:rPr>
-              <w:t xml:space="preserve">персональных </w:t>
-            </w:r>
-            <w:r>
-              <w:rPr>
-                <w:rFonts w:ascii="Times New Roman" w:hAnsi="Times New Roman" w:cs="Times New Roman"/>
-                <w:sz w:val="28"/>
-                <w:szCs w:val="28"/>
-              </w:rPr>
-              <w:t>компьютеров</w:t>
+              <w:t>О продаже персональных компьютеров</w:t>
             </w:r>
           </w:p>
         </w:tc>
@@ -7448,25 +7244,7 @@
                 <w:sz w:val="28"/>
                 <w:szCs w:val="28"/>
               </w:rPr>
-              <w:t>«</w:t>
-            </w:r>
-            <w:proofErr w:type="spellStart"/>
-            <w:r>
-              <w:rPr>
-                <w:rFonts w:ascii="Times New Roman" w:hAnsi="Times New Roman" w:cs="Times New Roman"/>
-                <w:sz w:val="28"/>
-                <w:szCs w:val="28"/>
-              </w:rPr>
-              <w:t>КомпПринт</w:t>
-            </w:r>
-            <w:proofErr w:type="spellEnd"/>
-            <w:r>
-              <w:rPr>
-                <w:rFonts w:ascii="Times New Roman" w:hAnsi="Times New Roman" w:cs="Times New Roman"/>
-                <w:sz w:val="28"/>
-                <w:szCs w:val="28"/>
-              </w:rPr>
-              <w:t>»</w:t>
+              <w:t>«КомпПринт»</w:t>
             </w:r>
             <w:r>
               <w:rPr>
@@ -7530,15 +7308,7 @@
                 <w:sz w:val="28"/>
                 <w:szCs w:val="28"/>
               </w:rPr>
-              <w:t xml:space="preserve"> </w:t>
-            </w:r>
-            <w:r>
-              <w:rPr>
-                <w:rFonts w:ascii="Times New Roman" w:hAnsi="Times New Roman" w:cs="Times New Roman"/>
-                <w:sz w:val="28"/>
-                <w:szCs w:val="28"/>
-              </w:rPr>
-              <w:t>на составление программ. Прайс-лист прилагаем.</w:t>
+              <w:t xml:space="preserve"> на составление программ. Прайс-лист прилагаем.</w:t>
             </w:r>
           </w:p>
           <w:p>
@@ -7639,18 +7409,8 @@
                 <w:sz w:val="28"/>
                 <w:szCs w:val="28"/>
               </w:rPr>
-              <w:t xml:space="preserve">Е.Д. </w:t>
-            </w:r>
-            <w:proofErr w:type="spellStart"/>
-            <w:r>
-              <w:rPr>
-                <w:rFonts w:ascii="Times New Roman" w:hAnsi="Times New Roman" w:cs="Times New Roman"/>
-                <w:sz w:val="28"/>
-                <w:szCs w:val="28"/>
-              </w:rPr>
-              <w:t>Кутыркина</w:t>
-            </w:r>
-            <w:proofErr w:type="spellEnd"/>
+              <w:t>Е.Д. Кутыркина</w:t>
+            </w:r>
           </w:p>
         </w:tc>
       </w:tr>
@@ -7809,7 +7569,7 @@
     <w:p/>
     <w:tbl>
       <w:tblPr>
-        <w:tblStyle w:val="a4"/>
+        <w:tblStyle w:val="TableGrid"/>
         <w:tblW w:w="0" w:type="auto"/>
         <w:tblBorders>
           <w:top w:val="none" w:sz="0" w:space="0" w:color="auto"/>
@@ -7845,43 +7605,25 @@
                 <w:sz w:val="28"/>
                 <w:szCs w:val="28"/>
               </w:rPr>
-              <w:t>ОАО «</w:t>
-            </w:r>
-            <w:proofErr w:type="spellStart"/>
-            <w:r>
-              <w:rPr>
-                <w:rFonts w:ascii="Times New Roman" w:hAnsi="Times New Roman" w:cs="Times New Roman"/>
-                <w:sz w:val="28"/>
-                <w:szCs w:val="28"/>
-              </w:rPr>
-              <w:t>КомпПринт</w:t>
-            </w:r>
-            <w:proofErr w:type="spellEnd"/>
-            <w:r>
-              <w:rPr>
-                <w:rFonts w:ascii="Times New Roman" w:hAnsi="Times New Roman" w:cs="Times New Roman"/>
-                <w:sz w:val="28"/>
-                <w:szCs w:val="28"/>
-              </w:rPr>
-              <w:t>»</w:t>
-            </w:r>
-          </w:p>
-          <w:p>
-            <w:pPr>
-              <w:spacing w:line="276" w:lineRule="auto"/>
-              <w:rPr>
-                <w:rFonts w:ascii="Times New Roman" w:hAnsi="Times New Roman" w:cs="Times New Roman"/>
-                <w:sz w:val="28"/>
-                <w:szCs w:val="28"/>
-              </w:rPr>
-            </w:pPr>
-            <w:r>
-              <w:rPr>
-                <w:rFonts w:ascii="Times New Roman" w:hAnsi="Times New Roman" w:cs="Times New Roman"/>
-                <w:sz w:val="28"/>
-                <w:szCs w:val="28"/>
-              </w:rPr>
               <w:lastRenderedPageBreak/>
+              <w:t>ОАО «КомпПринт»</w:t>
+            </w:r>
+          </w:p>
+          <w:p>
+            <w:pPr>
+              <w:spacing w:line="276" w:lineRule="auto"/>
+              <w:rPr>
+                <w:rFonts w:ascii="Times New Roman" w:hAnsi="Times New Roman" w:cs="Times New Roman"/>
+                <w:sz w:val="28"/>
+                <w:szCs w:val="28"/>
+              </w:rPr>
+            </w:pPr>
+            <w:r>
+              <w:rPr>
+                <w:rFonts w:ascii="Times New Roman" w:hAnsi="Times New Roman" w:cs="Times New Roman"/>
+                <w:sz w:val="28"/>
+                <w:szCs w:val="28"/>
+              </w:rPr>
               <w:t>233003 г. Минск ул. Коласа 28-2</w:t>
             </w:r>
           </w:p>
@@ -7923,44 +7665,24 @@
                 <w:sz w:val="28"/>
                 <w:szCs w:val="28"/>
               </w:rPr>
-              <w:lastRenderedPageBreak/>
-              <w:t xml:space="preserve">ООО «ЕПАМ </w:t>
-            </w:r>
-            <w:proofErr w:type="spellStart"/>
-            <w:r>
-              <w:rPr>
-                <w:rFonts w:ascii="Times New Roman" w:hAnsi="Times New Roman" w:cs="Times New Roman"/>
-                <w:sz w:val="28"/>
-                <w:szCs w:val="28"/>
-              </w:rPr>
-              <w:t>Системз</w:t>
-            </w:r>
-            <w:proofErr w:type="spellEnd"/>
-            <w:r>
-              <w:rPr>
-                <w:rFonts w:ascii="Times New Roman" w:hAnsi="Times New Roman" w:cs="Times New Roman"/>
-                <w:sz w:val="28"/>
-                <w:szCs w:val="28"/>
-              </w:rPr>
-              <w:t>»</w:t>
-            </w:r>
-          </w:p>
-          <w:p>
-            <w:pPr>
-              <w:spacing w:line="276" w:lineRule="auto"/>
-              <w:rPr>
-                <w:rFonts w:ascii="Times New Roman" w:hAnsi="Times New Roman" w:cs="Times New Roman"/>
-                <w:sz w:val="28"/>
-                <w:szCs w:val="28"/>
-              </w:rPr>
-            </w:pPr>
-            <w:r>
-              <w:rPr>
-                <w:rFonts w:ascii="Times New Roman" w:hAnsi="Times New Roman" w:cs="Times New Roman"/>
-                <w:sz w:val="28"/>
-                <w:szCs w:val="28"/>
-              </w:rPr>
-              <w:lastRenderedPageBreak/>
+              <w:t>ООО «ЕПАМ Системз»</w:t>
+            </w:r>
+          </w:p>
+          <w:p>
+            <w:pPr>
+              <w:spacing w:line="276" w:lineRule="auto"/>
+              <w:rPr>
+                <w:rFonts w:ascii="Times New Roman" w:hAnsi="Times New Roman" w:cs="Times New Roman"/>
+                <w:sz w:val="28"/>
+                <w:szCs w:val="28"/>
+              </w:rPr>
+            </w:pPr>
+            <w:r>
+              <w:rPr>
+                <w:rFonts w:ascii="Times New Roman" w:hAnsi="Times New Roman" w:cs="Times New Roman"/>
+                <w:sz w:val="28"/>
+                <w:szCs w:val="28"/>
+              </w:rPr>
               <w:t>234000 г. Минск просп. Жукова 29</w:t>
             </w:r>
           </w:p>
@@ -8205,25 +7927,7 @@
                 <w:sz w:val="28"/>
                 <w:szCs w:val="28"/>
               </w:rPr>
-              <w:t>Информируем Вас о том, что наша компания «</w:t>
-            </w:r>
-            <w:proofErr w:type="spellStart"/>
-            <w:r>
-              <w:rPr>
-                <w:rFonts w:ascii="Times New Roman" w:hAnsi="Times New Roman" w:cs="Times New Roman"/>
-                <w:sz w:val="28"/>
-                <w:szCs w:val="28"/>
-              </w:rPr>
-              <w:t>КомпПринт</w:t>
-            </w:r>
-            <w:proofErr w:type="spellEnd"/>
-            <w:r>
-              <w:rPr>
-                <w:rFonts w:ascii="Times New Roman" w:hAnsi="Times New Roman" w:cs="Times New Roman"/>
-                <w:sz w:val="28"/>
-                <w:szCs w:val="28"/>
-              </w:rPr>
-              <w:t>»</w:t>
+              <w:t>Информируем Вас о том, что наша компания «КомпПринт»</w:t>
             </w:r>
             <w:r>
               <w:rPr>
@@ -8339,18 +8043,8 @@
                 <w:sz w:val="28"/>
                 <w:szCs w:val="28"/>
               </w:rPr>
-              <w:t xml:space="preserve">Е.Д. </w:t>
-            </w:r>
-            <w:proofErr w:type="spellStart"/>
-            <w:r>
-              <w:rPr>
-                <w:rFonts w:ascii="Times New Roman" w:hAnsi="Times New Roman" w:cs="Times New Roman"/>
-                <w:sz w:val="28"/>
-                <w:szCs w:val="28"/>
-              </w:rPr>
-              <w:t>Кутыркина</w:t>
-            </w:r>
-            <w:proofErr w:type="spellEnd"/>
+              <w:t>Е.Д. Кутыркина</w:t>
+            </w:r>
           </w:p>
         </w:tc>
       </w:tr>
@@ -8422,7 +8116,7 @@
       </w:tr>
       <w:tr>
         <w:trPr>
-          <w:trHeight w:val="4987"/>
+          <w:trHeight w:val="5022"/>
         </w:trPr>
         <w:tc>
           <w:tcPr>
@@ -8437,6 +8131,8 @@
                 <w:szCs w:val="28"/>
               </w:rPr>
             </w:pPr>
+            <w:bookmarkStart w:id="0" w:name="_GoBack"/>
+            <w:bookmarkEnd w:id="0"/>
           </w:p>
         </w:tc>
         <w:tc>
@@ -8549,6 +8245,7 @@
           <w:szCs w:val="28"/>
           <w:lang w:val="ru-RU"/>
         </w:rPr>
+        <w:lastRenderedPageBreak/>
         <w:t>ЗАДАНИЕ 2</w:t>
       </w:r>
     </w:p>
@@ -9003,7 +8700,7 @@
     </w:p>
     <w:tbl>
       <w:tblPr>
-        <w:tblStyle w:val="a4"/>
+        <w:tblStyle w:val="TableGrid"/>
         <w:tblW w:w="0" w:type="auto"/>
         <w:tblBorders>
           <w:top w:val="none" w:sz="0" w:space="0" w:color="auto"/>
@@ -9391,7 +9088,40 @@
                 <w:sz w:val="28"/>
                 <w:szCs w:val="28"/>
               </w:rPr>
-              <w:t xml:space="preserve"> года в павильоне в</w:t>
+              <w:t xml:space="preserve"> года </w:t>
+            </w:r>
+            <w:r>
+              <w:rPr>
+                <w:rFonts w:ascii="Times New Roman" w:hAnsi="Times New Roman" w:cs="Times New Roman"/>
+                <w:sz w:val="28"/>
+                <w:szCs w:val="28"/>
+                <w:lang w:val="en-US"/>
+              </w:rPr>
+              <w:t>c</w:t>
+            </w:r>
+            <w:r>
+              <w:rPr>
+                <w:rFonts w:ascii="Times New Roman" w:hAnsi="Times New Roman" w:cs="Times New Roman"/>
+                <w:sz w:val="28"/>
+                <w:szCs w:val="28"/>
+              </w:rPr>
+              <w:t xml:space="preserve"> 12.00</w:t>
+            </w:r>
+            <w:r>
+              <w:rPr>
+                <w:rFonts w:ascii="Times New Roman" w:hAnsi="Times New Roman" w:cs="Times New Roman"/>
+                <w:sz w:val="28"/>
+                <w:szCs w:val="28"/>
+              </w:rPr>
+              <w:t xml:space="preserve"> до 18.00 </w:t>
+            </w:r>
+            <w:r>
+              <w:rPr>
+                <w:rFonts w:ascii="Times New Roman" w:hAnsi="Times New Roman" w:cs="Times New Roman"/>
+                <w:sz w:val="28"/>
+                <w:szCs w:val="28"/>
+              </w:rPr>
+              <w:t>в павильоне в</w:t>
             </w:r>
             <w:r>
               <w:rPr>
@@ -9415,31 +9145,23 @@
                 <w:sz w:val="28"/>
                 <w:szCs w:val="28"/>
               </w:rPr>
-              <w:t xml:space="preserve">, расположенному по адресу ул. </w:t>
-            </w:r>
-            <w:r>
-              <w:rPr>
-                <w:rFonts w:ascii="Times New Roman" w:hAnsi="Times New Roman" w:cs="Times New Roman"/>
-                <w:sz w:val="28"/>
-                <w:szCs w:val="28"/>
-              </w:rPr>
-              <w:t>Ковальская</w:t>
-            </w:r>
-            <w:r>
-              <w:rPr>
-                <w:rFonts w:ascii="Times New Roman" w:hAnsi="Times New Roman" w:cs="Times New Roman"/>
-                <w:sz w:val="28"/>
-                <w:szCs w:val="28"/>
-              </w:rPr>
-              <w:t xml:space="preserve"> 28-2</w:t>
-            </w:r>
-            <w:r>
-              <w:rPr>
-                <w:rFonts w:ascii="Times New Roman" w:hAnsi="Times New Roman" w:cs="Times New Roman"/>
-                <w:sz w:val="28"/>
-                <w:szCs w:val="28"/>
-              </w:rPr>
-              <w:t xml:space="preserve">, состоится международная специализированная выставка «Экономия материальных и топливо-энергетических ресурсов в строительстве и промышленности». </w:t>
+              <w:t>, расположенному по адресу ул. Ковальская 28-2</w:t>
+            </w:r>
+            <w:r>
+              <w:rPr>
+                <w:rFonts w:ascii="Times New Roman" w:hAnsi="Times New Roman" w:cs="Times New Roman"/>
+                <w:sz w:val="28"/>
+                <w:szCs w:val="28"/>
+              </w:rPr>
+              <w:t xml:space="preserve">, состоится международная специализированная выставка «Экономия материальных и топливо-энергетических ресурсов в </w:t>
+            </w:r>
+            <w:r>
+              <w:rPr>
+                <w:rFonts w:ascii="Times New Roman" w:hAnsi="Times New Roman" w:cs="Times New Roman"/>
+                <w:sz w:val="28"/>
+                <w:szCs w:val="28"/>
+              </w:rPr>
+              <w:t>строительстве и промышленности».</w:t>
             </w:r>
           </w:p>
           <w:p>
@@ -9459,23 +9181,39 @@
                 <w:sz w:val="28"/>
                 <w:szCs w:val="28"/>
               </w:rPr>
-              <w:t>Приглашаем Вас посетить данную выставку. Просьба подтвердить</w:t>
-            </w:r>
-            <w:r>
-              <w:rPr>
-                <w:rFonts w:ascii="Times New Roman" w:hAnsi="Times New Roman" w:cs="Times New Roman"/>
-                <w:sz w:val="28"/>
-                <w:szCs w:val="28"/>
-              </w:rPr>
-              <w:t xml:space="preserve"> участие сроком до 07.12</w:t>
-            </w:r>
-            <w:r>
-              <w:rPr>
-                <w:rFonts w:ascii="Times New Roman" w:hAnsi="Times New Roman" w:cs="Times New Roman"/>
-                <w:sz w:val="28"/>
-                <w:szCs w:val="28"/>
-              </w:rPr>
-              <w:t>.2018 года по телефону, ука</w:t>
+              <w:t>Будем очень рады видеть Вас на нашей выставке.</w:t>
+            </w:r>
+            <w:r>
+              <w:rPr>
+                <w:rFonts w:ascii="Times New Roman" w:hAnsi="Times New Roman" w:cs="Times New Roman"/>
+                <w:sz w:val="28"/>
+                <w:szCs w:val="28"/>
+              </w:rPr>
+              <w:t xml:space="preserve"> Просьба подтвердить</w:t>
+            </w:r>
+            <w:r>
+              <w:rPr>
+                <w:rFonts w:ascii="Times New Roman" w:hAnsi="Times New Roman" w:cs="Times New Roman"/>
+                <w:sz w:val="28"/>
+                <w:szCs w:val="28"/>
+              </w:rPr>
+              <w:t xml:space="preserve"> участие сроком до</w:t>
+            </w:r>
+            <w:r>
+              <w:rPr>
+                <w:rFonts w:ascii="Times New Roman" w:hAnsi="Times New Roman" w:cs="Times New Roman"/>
+                <w:sz w:val="28"/>
+                <w:szCs w:val="28"/>
+              </w:rPr>
+              <w:t xml:space="preserve"> 9 декабря </w:t>
+            </w:r>
+            <w:r>
+              <w:rPr>
+                <w:rFonts w:ascii="Times New Roman" w:hAnsi="Times New Roman" w:cs="Times New Roman"/>
+                <w:sz w:val="28"/>
+                <w:szCs w:val="28"/>
+              </w:rPr>
+              <w:t>2018 года по телефону, ука</w:t>
             </w:r>
             <w:r>
               <w:rPr>
@@ -9646,7 +9384,7 @@
       </w:tr>
       <w:tr>
         <w:trPr>
-          <w:trHeight w:val="1953"/>
+          <w:trHeight w:val="1179"/>
         </w:trPr>
         <w:tc>
           <w:tcPr>
@@ -9702,16 +9440,6 @@
               <w:t>Колесникова +375251234567</w:t>
             </w:r>
           </w:p>
-          <w:p>
-            <w:pPr>
-              <w:spacing w:line="276" w:lineRule="auto"/>
-              <w:rPr>
-                <w:rFonts w:ascii="Times New Roman" w:hAnsi="Times New Roman" w:cs="Times New Roman"/>
-                <w:sz w:val="28"/>
-                <w:szCs w:val="28"/>
-              </w:rPr>
-            </w:pPr>
-          </w:p>
         </w:tc>
         <w:tc>
           <w:tcPr>
@@ -9730,6 +9458,34 @@
         </w:tc>
       </w:tr>
     </w:tbl>
+    <w:p>
+      <w:pPr>
+        <w:spacing w:after="0" w:line="276" w:lineRule="auto"/>
+        <w:ind w:firstLine="900"/>
+        <w:jc w:val="both"/>
+        <w:rPr>
+          <w:rFonts w:ascii="Times New Roman" w:hAnsi="Times New Roman" w:cs="Times New Roman"/>
+          <w:b/>
+          <w:sz w:val="28"/>
+          <w:szCs w:val="28"/>
+          <w:lang w:val="ru-RU"/>
+        </w:rPr>
+      </w:pPr>
+    </w:p>
+    <w:p>
+      <w:pPr>
+        <w:spacing w:after="0" w:line="276" w:lineRule="auto"/>
+        <w:ind w:firstLine="900"/>
+        <w:jc w:val="both"/>
+        <w:rPr>
+          <w:rFonts w:ascii="Times New Roman" w:hAnsi="Times New Roman" w:cs="Times New Roman"/>
+          <w:b/>
+          <w:sz w:val="28"/>
+          <w:szCs w:val="28"/>
+          <w:lang w:val="ru-RU"/>
+        </w:rPr>
+      </w:pPr>
+    </w:p>
     <w:p>
       <w:pPr>
         <w:spacing w:after="0" w:line="276" w:lineRule="auto"/>
@@ -10014,7 +9770,7 @@
     </w:p>
     <w:tbl>
       <w:tblPr>
-        <w:tblStyle w:val="a4"/>
+        <w:tblStyle w:val="TableGrid"/>
         <w:tblW w:w="0" w:type="auto"/>
         <w:tblBorders>
           <w:top w:val="none" w:sz="0" w:space="0" w:color="auto"/>
@@ -10712,7 +10468,7 @@
       </w:tr>
       <w:tr>
         <w:trPr>
-          <w:trHeight w:val="3901"/>
+          <w:trHeight w:val="3492"/>
         </w:trPr>
         <w:tc>
           <w:tcPr>
@@ -10805,7 +10561,7 @@
 </file>
 
 <file path=word/numbering.xml><?xml version="1.0" encoding="utf-8"?>
-<w:numbering xmlns:wpc="http://schemas.microsoft.com/office/word/2010/wordprocessingCanvas" xmlns:cx="http://schemas.microsoft.com/office/drawing/2014/chartex" xmlns:cx1="http://schemas.microsoft.com/office/drawing/2015/9/8/chartex" xmlns:mc="http://schemas.openxmlformats.org/markup-compatibility/2006" xmlns:o="urn:schemas-microsoft-com:office:office" xmlns:r="http://schemas.openxmlformats.org/officeDocument/2006/relationships" xmlns:m="http://schemas.openxmlformats.org/officeDocument/2006/math" xmlns:v="urn:schemas-microsoft-com:vml" xmlns:wp14="http://schemas.microsoft.com/office/word/2010/wordprocessingDrawing" xmlns:wp="http://schemas.openxmlformats.org/drawingml/2006/wordprocessingDrawing" xmlns:w10="urn:schemas-microsoft-com:office:word" xmlns:w="http://schemas.openxmlformats.org/wordprocessingml/2006/main" xmlns:w14="http://schemas.microsoft.com/office/word/2010/wordml" xmlns:w15="http://schemas.microsoft.com/office/word/2012/wordml" xmlns:w16se="http://schemas.microsoft.com/office/word/2015/wordml/symex" xmlns:wpg="http://schemas.microsoft.com/office/word/2010/wordprocessingGroup" xmlns:wpi="http://schemas.microsoft.com/office/word/2010/wordprocessingInk" xmlns:wne="http://schemas.microsoft.com/office/word/2006/wordml" xmlns:wps="http://schemas.microsoft.com/office/word/2010/wordprocessingShape" mc:Ignorable="w14 w15 w16se wp14">
+<w:numbering xmlns:wpc="http://schemas.microsoft.com/office/word/2010/wordprocessingCanvas" xmlns:cx="http://schemas.microsoft.com/office/drawing/2014/chartex" xmlns:cx1="http://schemas.microsoft.com/office/drawing/2015/9/8/chartex" xmlns:cx2="http://schemas.microsoft.com/office/drawing/2015/10/21/chartex" xmlns:cx3="http://schemas.microsoft.com/office/drawing/2016/5/9/chartex" xmlns:cx4="http://schemas.microsoft.com/office/drawing/2016/5/10/chartex" xmlns:cx5="http://schemas.microsoft.com/office/drawing/2016/5/11/chartex" xmlns:cx6="http://schemas.microsoft.com/office/drawing/2016/5/12/chartex" xmlns:cx7="http://schemas.microsoft.com/office/drawing/2016/5/13/chartex" xmlns:cx8="http://schemas.microsoft.com/office/drawing/2016/5/14/chartex" xmlns:mc="http://schemas.openxmlformats.org/markup-compatibility/2006" xmlns:aink="http://schemas.microsoft.com/office/drawing/2016/ink" xmlns:am3d="http://schemas.microsoft.com/office/drawing/2017/model3d" xmlns:o="urn:schemas-microsoft-com:office:office" xmlns:r="http://schemas.openxmlformats.org/officeDocument/2006/relationships" xmlns:m="http://schemas.openxmlformats.org/officeDocument/2006/math" xmlns:v="urn:schemas-microsoft-com:vml" xmlns:wp14="http://schemas.microsoft.com/office/word/2010/wordprocessingDrawing" xmlns:wp="http://schemas.openxmlformats.org/drawingml/2006/wordprocessingDrawing" xmlns:w10="urn:schemas-microsoft-com:office:word" xmlns:w="http://schemas.openxmlformats.org/wordprocessingml/2006/main" xmlns:w14="http://schemas.microsoft.com/office/word/2010/wordml" xmlns:w15="http://schemas.microsoft.com/office/word/2012/wordml" xmlns:w16cid="http://schemas.microsoft.com/office/word/2016/wordml/cid" xmlns:w16se="http://schemas.microsoft.com/office/word/2015/wordml/symex" xmlns:wpg="http://schemas.microsoft.com/office/word/2010/wordprocessingGroup" xmlns:wpi="http://schemas.microsoft.com/office/word/2010/wordprocessingInk" xmlns:wne="http://schemas.microsoft.com/office/word/2006/wordml" xmlns:wps="http://schemas.microsoft.com/office/word/2010/wordprocessingShape" mc:Ignorable="w14 w15 w16se w16cid wp14">
   <w:abstractNum w:abstractNumId="0" w15:restartNumberingAfterBreak="0">
     <w:nsid w:val="03503FB5"/>
     <w:multiLevelType w:val="hybridMultilevel"/>
@@ -11207,7 +10963,7 @@
 </file>
 
 <file path=word/styles.xml><?xml version="1.0" encoding="utf-8"?>
-<w:styles xmlns:mc="http://schemas.openxmlformats.org/markup-compatibility/2006" xmlns:r="http://schemas.openxmlformats.org/officeDocument/2006/relationships" xmlns:w="http://schemas.openxmlformats.org/wordprocessingml/2006/main" xmlns:w14="http://schemas.microsoft.com/office/word/2010/wordml" xmlns:w15="http://schemas.microsoft.com/office/word/2012/wordml" xmlns:w16se="http://schemas.microsoft.com/office/word/2015/wordml/symex" mc:Ignorable="w14 w15 w16se">
+<w:styles xmlns:mc="http://schemas.openxmlformats.org/markup-compatibility/2006" xmlns:r="http://schemas.openxmlformats.org/officeDocument/2006/relationships" xmlns:w="http://schemas.openxmlformats.org/wordprocessingml/2006/main" xmlns:w14="http://schemas.microsoft.com/office/word/2010/wordml" xmlns:w15="http://schemas.microsoft.com/office/word/2012/wordml" xmlns:w16cid="http://schemas.microsoft.com/office/word/2016/wordml/cid" xmlns:w16se="http://schemas.microsoft.com/office/word/2015/wordml/symex" mc:Ignorable="w14 w15 w16se w16cid">
   <w:docDefaults>
     <w:rPrDefault>
       <w:rPr>
@@ -11223,7 +10979,7 @@
       </w:pPr>
     </w:pPrDefault>
   </w:docDefaults>
-  <w:latentStyles w:defLockedState="0" w:defUIPriority="99" w:defSemiHidden="0" w:defUnhideWhenUsed="0" w:defQFormat="0" w:count="371">
+  <w:latentStyles w:defLockedState="0" w:defUIPriority="99" w:defSemiHidden="0" w:defUnhideWhenUsed="0" w:defQFormat="0" w:count="375">
     <w:lsdException w:name="Normal" w:uiPriority="0" w:qFormat="1"/>
     <w:lsdException w:name="heading 1" w:uiPriority="9" w:qFormat="1"/>
     <w:lsdException w:name="heading 2" w:semiHidden="1" w:uiPriority="9" w:unhideWhenUsed="1" w:qFormat="1"/>
@@ -11329,7 +11085,6 @@
     <w:lsdException w:name="HTML Sample" w:semiHidden="1" w:unhideWhenUsed="1"/>
     <w:lsdException w:name="HTML Typewriter" w:semiHidden="1" w:unhideWhenUsed="1"/>
     <w:lsdException w:name="HTML Variable" w:semiHidden="1" w:unhideWhenUsed="1"/>
-    <w:lsdException w:name="Normal Table" w:semiHidden="1" w:unhideWhenUsed="1"/>
     <w:lsdException w:name="annotation subject" w:semiHidden="1" w:unhideWhenUsed="1"/>
     <w:lsdException w:name="No List" w:semiHidden="1" w:unhideWhenUsed="1"/>
     <w:lsdException w:name="Outline List 1" w:semiHidden="1" w:unhideWhenUsed="1"/>
@@ -11373,10 +11128,8 @@
     <w:lsdException w:name="Table Elegant" w:semiHidden="1" w:unhideWhenUsed="1"/>
     <w:lsdException w:name="Table Professional" w:semiHidden="1" w:unhideWhenUsed="1"/>
     <w:lsdException w:name="Table Subtle 1" w:semiHidden="1" w:unhideWhenUsed="1"/>
-    <w:lsdException w:name="Table Subtle 2" w:semiHidden="1" w:unhideWhenUsed="1"/>
     <w:lsdException w:name="Table Web 1" w:semiHidden="1" w:unhideWhenUsed="1"/>
     <w:lsdException w:name="Table Web 2" w:semiHidden="1" w:unhideWhenUsed="1"/>
-    <w:lsdException w:name="Table Web 3" w:semiHidden="1" w:unhideWhenUsed="1"/>
     <w:lsdException w:name="Balloon Text" w:semiHidden="1" w:unhideWhenUsed="1"/>
     <w:lsdException w:name="Table Grid" w:uiPriority="39"/>
     <w:lsdException w:name="Table Theme" w:semiHidden="1" w:unhideWhenUsed="1"/>
@@ -11595,19 +11348,23 @@
     <w:lsdException w:name="List Table 5 Dark Accent 6" w:uiPriority="50"/>
     <w:lsdException w:name="List Table 6 Colorful Accent 6" w:uiPriority="51"/>
     <w:lsdException w:name="List Table 7 Colorful Accent 6" w:uiPriority="52"/>
+    <w:lsdException w:name="Mention" w:semiHidden="1" w:unhideWhenUsed="1"/>
+    <w:lsdException w:name="Smart Hyperlink" w:semiHidden="1" w:unhideWhenUsed="1"/>
+    <w:lsdException w:name="Hashtag" w:semiHidden="1" w:unhideWhenUsed="1"/>
+    <w:lsdException w:name="Unresolved Mention" w:semiHidden="1" w:unhideWhenUsed="1"/>
   </w:latentStyles>
-  <w:style w:type="paragraph" w:default="1" w:styleId="a">
+  <w:style w:type="paragraph" w:default="1" w:styleId="Normal">
     <w:name w:val="Normal"/>
     <w:qFormat/>
     <w:rsid w:val="002F5AAE"/>
   </w:style>
-  <w:style w:type="character" w:default="1" w:styleId="a0">
+  <w:style w:type="character" w:default="1" w:styleId="DefaultParagraphFont">
     <w:name w:val="Default Paragraph Font"/>
     <w:uiPriority w:val="1"/>
     <w:semiHidden/>
     <w:unhideWhenUsed/>
   </w:style>
-  <w:style w:type="table" w:default="1" w:styleId="a1">
+  <w:style w:type="table" w:default="1" w:styleId="TableNormal">
     <w:name w:val="Normal Table"/>
     <w:uiPriority w:val="99"/>
     <w:semiHidden/>
@@ -11622,15 +11379,15 @@
       </w:tblCellMar>
     </w:tblPr>
   </w:style>
-  <w:style w:type="numbering" w:default="1" w:styleId="a2">
+  <w:style w:type="numbering" w:default="1" w:styleId="NoList">
     <w:name w:val="No List"/>
     <w:uiPriority w:val="99"/>
     <w:semiHidden/>
     <w:unhideWhenUsed/>
   </w:style>
-  <w:style w:type="paragraph" w:styleId="a3">
+  <w:style w:type="paragraph" w:styleId="NormalWeb">
     <w:name w:val="Normal (Web)"/>
-    <w:basedOn w:val="a"/>
+    <w:basedOn w:val="Normal"/>
     <w:uiPriority w:val="99"/>
     <w:unhideWhenUsed/>
     <w:rsid w:val="002F5AAE"/>
@@ -11643,9 +11400,9 @@
       <w:szCs w:val="24"/>
     </w:rPr>
   </w:style>
-  <w:style w:type="table" w:styleId="a4">
+  <w:style w:type="table" w:styleId="TableGrid">
     <w:name w:val="Table Grid"/>
-    <w:basedOn w:val="a1"/>
+    <w:basedOn w:val="TableNormal"/>
     <w:uiPriority w:val="39"/>
     <w:rsid w:val="00AA1DC0"/>
     <w:pPr>
@@ -11665,9 +11422,9 @@
       </w:tblBorders>
     </w:tblPr>
   </w:style>
-  <w:style w:type="paragraph" w:styleId="a5">
+  <w:style w:type="paragraph" w:styleId="ListParagraph">
     <w:name w:val="List Paragraph"/>
-    <w:basedOn w:val="a"/>
+    <w:basedOn w:val="Normal"/>
     <w:uiPriority w:val="34"/>
     <w:qFormat/>
     <w:rsid w:val="00721675"/>

</xml_diff>